<commit_message>
Add ethics document to main thesis
</commit_message>
<xml_diff>
--- a/Docs/JonathanBerkeley_CriticalAnalysisReport.docx
+++ b/Docs/JonathanBerkeley_CriticalAnalysisReport.docx
@@ -1239,59 +1239,35 @@
       <w:r>
         <w:t>(</w:t>
       </w:r>
-      <w:proofErr w:type="spellStart"/>
       <w:r>
         <w:rPr>
           <w:szCs w:val="24"/>
         </w:rPr>
-        <w:t>Owler</w:t>
-      </w:r>
-      <w:proofErr w:type="spellEnd"/>
+        <w:t>Owler, 2022a</w:t>
+      </w:r>
       <w:r>
         <w:rPr>
           <w:szCs w:val="24"/>
         </w:rPr>
-        <w:t>, 2022a</w:t>
+        <w:t xml:space="preserve">; </w:t>
       </w:r>
       <w:r>
         <w:rPr>
           <w:szCs w:val="24"/>
         </w:rPr>
+        <w:t>Owler, 2022b</w:t>
+      </w:r>
+      <w:r>
+        <w:rPr>
+          <w:szCs w:val="24"/>
+        </w:rPr>
         <w:t xml:space="preserve">; </w:t>
       </w:r>
-      <w:proofErr w:type="spellStart"/>
       <w:r>
         <w:rPr>
           <w:szCs w:val="24"/>
         </w:rPr>
-        <w:t>Owler</w:t>
-      </w:r>
-      <w:proofErr w:type="spellEnd"/>
-      <w:r>
-        <w:rPr>
-          <w:szCs w:val="24"/>
-        </w:rPr>
-        <w:t>, 2022b</w:t>
-      </w:r>
-      <w:r>
-        <w:rPr>
-          <w:szCs w:val="24"/>
-        </w:rPr>
-        <w:t xml:space="preserve">; </w:t>
-      </w:r>
-      <w:proofErr w:type="spellStart"/>
-      <w:r>
-        <w:rPr>
-          <w:szCs w:val="24"/>
-        </w:rPr>
-        <w:t>Dnb</w:t>
-      </w:r>
-      <w:proofErr w:type="spellEnd"/>
-      <w:r>
-        <w:rPr>
-          <w:szCs w:val="24"/>
-        </w:rPr>
-        <w:t>, 2022</w:t>
+        <w:t>Dnb, 2022</w:t>
       </w:r>
       <w:r>
         <w:t>)</w:t>
@@ -1400,15 +1376,7 @@
         <w:t xml:space="preserve"> </w:t>
       </w:r>
       <w:r>
-        <w:t>(</w:t>
-      </w:r>
-      <w:proofErr w:type="spellStart"/>
-      <w:r>
-        <w:t>mirageofpenguins</w:t>
-      </w:r>
-      <w:proofErr w:type="spellEnd"/>
-      <w:r>
-        <w:t>, 2020)</w:t>
+        <w:t>(mirageofpenguins, 2020)</w:t>
       </w:r>
       <w:r>
         <w:t>.</w:t>
@@ -1518,14 +1486,27 @@
       <w:r>
         <w:t xml:space="preserve">Figure </w:t>
       </w:r>
-      <w:fldSimple w:instr=" SEQ Figure \* ARABIC ">
-        <w:r>
-          <w:rPr>
-            <w:noProof/>
-          </w:rPr>
-          <w:t>1</w:t>
-        </w:r>
-      </w:fldSimple>
+      <w:r>
+        <w:fldChar w:fldCharType="begin"/>
+      </w:r>
+      <w:r>
+        <w:instrText xml:space="preserve"> SEQ Figure \* ARABIC </w:instrText>
+      </w:r>
+      <w:r>
+        <w:fldChar w:fldCharType="separate"/>
+      </w:r>
+      <w:r>
+        <w:rPr>
+          <w:noProof/>
+        </w:rPr>
+        <w:t>1</w:t>
+      </w:r>
+      <w:r>
+        <w:rPr>
+          <w:noProof/>
+        </w:rPr>
+        <w:fldChar w:fldCharType="end"/>
+      </w:r>
       <w:r>
         <w:t xml:space="preserve"> </w:t>
       </w:r>
@@ -1612,14 +1593,27 @@
       <w:r>
         <w:t xml:space="preserve">Figure </w:t>
       </w:r>
-      <w:fldSimple w:instr=" SEQ Figure \* ARABIC ">
-        <w:r>
-          <w:rPr>
-            <w:noProof/>
-          </w:rPr>
-          <w:t>2</w:t>
-        </w:r>
-      </w:fldSimple>
+      <w:r>
+        <w:fldChar w:fldCharType="begin"/>
+      </w:r>
+      <w:r>
+        <w:instrText xml:space="preserve"> SEQ Figure \* ARABIC </w:instrText>
+      </w:r>
+      <w:r>
+        <w:fldChar w:fldCharType="separate"/>
+      </w:r>
+      <w:r>
+        <w:rPr>
+          <w:noProof/>
+        </w:rPr>
+        <w:t>2</w:t>
+      </w:r>
+      <w:r>
+        <w:rPr>
+          <w:noProof/>
+        </w:rPr>
+        <w:fldChar w:fldCharType="end"/>
+      </w:r>
       <w:r>
         <w:t xml:space="preserve"> - High level overview of the role of the kernel </w:t>
       </w:r>
@@ -1918,14 +1912,27 @@
                             <w:r>
                               <w:t xml:space="preserve">Figure </w:t>
                             </w:r>
-                            <w:fldSimple w:instr=" SEQ Figure \* ARABIC ">
-                              <w:r>
-                                <w:rPr>
-                                  <w:noProof/>
-                                </w:rPr>
-                                <w:t>3</w:t>
-                              </w:r>
-                            </w:fldSimple>
+                            <w:r>
+                              <w:fldChar w:fldCharType="begin"/>
+                            </w:r>
+                            <w:r>
+                              <w:instrText xml:space="preserve"> SEQ Figure \* ARABIC </w:instrText>
+                            </w:r>
+                            <w:r>
+                              <w:fldChar w:fldCharType="separate"/>
+                            </w:r>
+                            <w:r>
+                              <w:rPr>
+                                <w:noProof/>
+                              </w:rPr>
+                              <w:t>3</w:t>
+                            </w:r>
+                            <w:r>
+                              <w:rPr>
+                                <w:noProof/>
+                              </w:rPr>
+                              <w:fldChar w:fldCharType="end"/>
+                            </w:r>
                             <w:r>
                               <w:t xml:space="preserve"> - Bar chart showing results for survey question "Do you take issue with kernel level / kernel mode anti cheat?"</w:t>
                             </w:r>
@@ -2069,15 +2076,7 @@
         <w:t xml:space="preserve">, considering the huge number of games that now employ a kernel level anti-cheat </w:t>
       </w:r>
       <w:r>
-        <w:t xml:space="preserve">(Deni </w:t>
-      </w:r>
-      <w:proofErr w:type="spellStart"/>
-      <w:r>
-        <w:t>Latić</w:t>
-      </w:r>
-      <w:proofErr w:type="spellEnd"/>
-      <w:r>
-        <w:t>, 2022)</w:t>
+        <w:t>(Deni Latić, 2022)</w:t>
       </w:r>
       <w:r>
         <w:t>.</w:t>
@@ -2090,14 +2089,9 @@
       <w:pPr>
         <w:ind w:left="720"/>
       </w:pPr>
-      <w:proofErr w:type="spellStart"/>
       <w:r>
         <w:lastRenderedPageBreak/>
-        <w:t>BattlEye</w:t>
-      </w:r>
-      <w:proofErr w:type="spellEnd"/>
-      <w:r>
-        <w:t xml:space="preserve"> is one of the industry leading anti-cheats. From BattlEye’s End User Licence Agreements, the following terms are included</w:t>
+        <w:t>BattlEye is one of the industry leading anti-cheats. From BattlEye’s End User Licence Agreements, the following terms are included</w:t>
       </w:r>
       <w:r>
         <w:t xml:space="preserve"> verbatim</w:t>
@@ -2118,21 +2112,8 @@
       <w:r>
         <w:t>“</w:t>
       </w:r>
-      <w:proofErr w:type="spellStart"/>
-      <w:r>
-        <w:t>BattlEye</w:t>
-      </w:r>
-      <w:proofErr w:type="spellEnd"/>
-      <w:r>
-        <w:t xml:space="preserve"> may scan Licensee's entire random-access memory (RAM), and any game-related and system-related files and folders on Licensee's system using cheat-program-identifying algorithms, report results of such algorithms to other connected computers and/or to Licensor and store such information for the sole purpose of preventing and detecting the use of cheat programs. </w:t>
-      </w:r>
-      <w:proofErr w:type="spellStart"/>
-      <w:r>
-        <w:t>BattlEye</w:t>
-      </w:r>
-      <w:proofErr w:type="spellEnd"/>
-      <w:r>
-        <w:t xml:space="preserve"> only scans and/or reports data which absolutely needs to be scanned and/or reported to meet this purpose.</w:t>
+      <w:r>
+        <w:t>BattlEye may scan Licensee's entire random-access memory (RAM), and any game-related and system-related files and folders on Licensee's system using cheat-program-identifying algorithms, report results of such algorithms to other connected computers and/or to Licensor and store such information for the sole purpose of preventing and detecting the use of cheat programs. BattlEye only scans and/or reports data which absolutely needs to be scanned and/or reported to meet this purpose.</w:t>
       </w:r>
       <w:r>
         <w:t>”</w:t>
@@ -2158,13 +2139,8 @@
       <w:r>
         <w:t>“</w:t>
       </w:r>
-      <w:proofErr w:type="spellStart"/>
-      <w:r>
-        <w:t>BattlEye</w:t>
-      </w:r>
-      <w:proofErr w:type="spellEnd"/>
-      <w:r>
-        <w:t xml:space="preserve"> may further report and store Licensee's Internet Protocol address, game account name and identifier, in-game nickname, and system-related and hardware-related information including, but not limited to, device identifiers and hardware serial numbers.</w:t>
+      <w:r>
+        <w:t>BattlEye may further report and store Licensee's Internet Protocol address, game account name and identifier, in-game nickname, and system-related and hardware-related information including, but not limited to, device identifiers and hardware serial numbers.</w:t>
       </w:r>
       <w:r>
         <w:t>”</w:t>
@@ -2191,15 +2167,7 @@
         <w:t>“</w:t>
       </w:r>
       <w:r>
-        <w:t xml:space="preserve">Licensee acknowledges that the invasive nature of </w:t>
-      </w:r>
-      <w:proofErr w:type="spellStart"/>
-      <w:r>
-        <w:t>BattlEye</w:t>
-      </w:r>
-      <w:proofErr w:type="spellEnd"/>
-      <w:r>
-        <w:t xml:space="preserve"> is necessary to meet its purpose and goal of preventing and detecting cheat programs.</w:t>
+        <w:t>Licensee acknowledges that the invasive nature of BattlEye is necessary to meet its purpose and goal of preventing and detecting cheat programs.</w:t>
       </w:r>
       <w:r>
         <w:t>”</w:t>
@@ -2209,27 +2177,14 @@
       <w:pPr>
         <w:ind w:left="720"/>
       </w:pPr>
-      <w:proofErr w:type="spellStart"/>
-      <w:r>
-        <w:t>BattlEye</w:t>
-      </w:r>
-      <w:proofErr w:type="spellEnd"/>
-      <w:r>
-        <w:t xml:space="preserve"> is used as an example in this case, however, other leading anti-cheats have similar terms</w:t>
+      <w:r>
+        <w:t>BattlEye is used as an example in this case, however, other leading anti-cheats have similar terms</w:t>
       </w:r>
       <w:r>
         <w:t xml:space="preserve"> </w:t>
       </w:r>
       <w:r>
-        <w:t>(</w:t>
-      </w:r>
-      <w:proofErr w:type="spellStart"/>
-      <w:r>
-        <w:t>BattlEye</w:t>
-      </w:r>
-      <w:proofErr w:type="spellEnd"/>
-      <w:r>
-        <w:t>, 2022)</w:t>
+        <w:t>(BattlEye, 2022)</w:t>
       </w:r>
       <w:r>
         <w:t>.</w:t>
@@ -2248,15 +2203,7 @@
         <w:ind w:left="720"/>
       </w:pPr>
       <w:r>
-        <w:t>Compacting the problem, some popular kernel level anti-cheats such as Xigncode3 have allegedly contained very invasive functionality that was not mentioned in the terms of use (</w:t>
-      </w:r>
-      <w:proofErr w:type="spellStart"/>
-      <w:r>
-        <w:t>Greidanus</w:t>
-      </w:r>
-      <w:proofErr w:type="spellEnd"/>
-      <w:r>
-        <w:t>, 2017).</w:t>
+        <w:t>Compacting the problem, some popular kernel level anti-cheats such as Xigncode3 have allegedly contained very invasive functionality that was not mentioned in the terms of use (Greidanus, 2017).</w:t>
       </w:r>
     </w:p>
     <w:p>
@@ -2329,14 +2276,27 @@
                             <w:r>
                               <w:t xml:space="preserve">Figure </w:t>
                             </w:r>
-                            <w:fldSimple w:instr=" SEQ Figure \* ARABIC ">
-                              <w:r>
-                                <w:rPr>
-                                  <w:noProof/>
-                                </w:rPr>
-                                <w:t>4</w:t>
-                              </w:r>
-                            </w:fldSimple>
+                            <w:r>
+                              <w:fldChar w:fldCharType="begin"/>
+                            </w:r>
+                            <w:r>
+                              <w:instrText xml:space="preserve"> SEQ Figure \* ARABIC </w:instrText>
+                            </w:r>
+                            <w:r>
+                              <w:fldChar w:fldCharType="separate"/>
+                            </w:r>
+                            <w:r>
+                              <w:rPr>
+                                <w:noProof/>
+                              </w:rPr>
+                              <w:t>4</w:t>
+                            </w:r>
+                            <w:r>
+                              <w:rPr>
+                                <w:noProof/>
+                              </w:rPr>
+                              <w:fldChar w:fldCharType="end"/>
+                            </w:r>
                             <w:r>
                               <w:t xml:space="preserve"> - Bar chart showing distribution of video</w:t>
                             </w:r>
@@ -2606,15 +2566,7 @@
         <w:t xml:space="preserve"> and modern GPUs are expensive components to replace </w:t>
       </w:r>
       <w:r>
-        <w:t>(</w:t>
-      </w:r>
-      <w:proofErr w:type="spellStart"/>
-      <w:r>
-        <w:t>Whitwam</w:t>
-      </w:r>
-      <w:proofErr w:type="spellEnd"/>
-      <w:r>
-        <w:t>, 2021)</w:t>
+        <w:t>(Whitwam, 2021)</w:t>
       </w:r>
       <w:r>
         <w:t xml:space="preserve">. </w:t>
@@ -2661,7 +2613,7 @@
         <w:t>The counter</w:t>
       </w:r>
       <w:r>
-        <w:t>-argument</w:t>
+        <w:t>argument</w:t>
       </w:r>
       <w:bookmarkEnd w:id="6"/>
     </w:p>
@@ -2923,21 +2875,7 @@
         <w:rPr>
           <w:lang w:val="en-US"/>
         </w:rPr>
-        <w:t>(</w:t>
-      </w:r>
-      <w:proofErr w:type="spellStart"/>
-      <w:r>
-        <w:rPr>
-          <w:lang w:val="en-US"/>
-        </w:rPr>
-        <w:t>Riotgames</w:t>
-      </w:r>
-      <w:proofErr w:type="spellEnd"/>
-      <w:r>
-        <w:rPr>
-          <w:lang w:val="en-US"/>
-        </w:rPr>
-        <w:t>, 2020)</w:t>
+        <w:t>(Riotgames, 2020)</w:t>
       </w:r>
       <w:r>
         <w:rPr>
@@ -3087,37 +3025,19 @@
           <w:rFonts w:asciiTheme="minorHAnsi" w:hAnsiTheme="minorHAnsi" w:cstheme="minorHAnsi"/>
         </w:rPr>
       </w:pPr>
-      <w:proofErr w:type="spellStart"/>
-      <w:r>
-        <w:rPr>
-          <w:rFonts w:asciiTheme="minorHAnsi" w:hAnsiTheme="minorHAnsi" w:cstheme="minorHAnsi"/>
-        </w:rPr>
-        <w:t>BattlEye</w:t>
-      </w:r>
-      <w:proofErr w:type="spellEnd"/>
-      <w:r>
-        <w:rPr>
-          <w:rFonts w:asciiTheme="minorHAnsi" w:hAnsiTheme="minorHAnsi" w:cstheme="minorHAnsi"/>
-        </w:rPr>
-        <w:t xml:space="preserve">. (2022). </w:t>
-      </w:r>
-      <w:proofErr w:type="spellStart"/>
+      <w:r>
+        <w:rPr>
+          <w:rFonts w:asciiTheme="minorHAnsi" w:hAnsiTheme="minorHAnsi" w:cstheme="minorHAnsi"/>
+        </w:rPr>
+        <w:t xml:space="preserve">BattlEye. (2022). </w:t>
+      </w:r>
       <w:r>
         <w:rPr>
           <w:rFonts w:asciiTheme="minorHAnsi" w:hAnsiTheme="minorHAnsi" w:cstheme="minorHAnsi"/>
           <w:i/>
           <w:iCs/>
         </w:rPr>
-        <w:t>BattlEye</w:t>
-      </w:r>
-      <w:proofErr w:type="spellEnd"/>
-      <w:r>
-        <w:rPr>
-          <w:rFonts w:asciiTheme="minorHAnsi" w:hAnsiTheme="minorHAnsi" w:cstheme="minorHAnsi"/>
-          <w:i/>
-          <w:iCs/>
-        </w:rPr>
-        <w:t xml:space="preserve"> EULA</w:t>
+        <w:t>BattlEye EULA</w:t>
       </w:r>
       <w:r>
         <w:rPr>
@@ -3199,21 +3119,7 @@
         <w:rPr>
           <w:rFonts w:asciiTheme="minorHAnsi" w:hAnsiTheme="minorHAnsi" w:cstheme="minorHAnsi"/>
         </w:rPr>
-        <w:t xml:space="preserve">Deni </w:t>
-      </w:r>
-      <w:proofErr w:type="spellStart"/>
-      <w:r>
-        <w:rPr>
-          <w:rFonts w:asciiTheme="minorHAnsi" w:hAnsiTheme="minorHAnsi" w:cstheme="minorHAnsi"/>
-        </w:rPr>
-        <w:t>Latić</w:t>
-      </w:r>
-      <w:proofErr w:type="spellEnd"/>
-      <w:r>
-        <w:rPr>
-          <w:rFonts w:asciiTheme="minorHAnsi" w:hAnsiTheme="minorHAnsi" w:cstheme="minorHAnsi"/>
-        </w:rPr>
-        <w:t xml:space="preserve">. (2022, March 3). </w:t>
+        <w:t xml:space="preserve">Deni Latić. (2022, March 3). </w:t>
       </w:r>
       <w:r>
         <w:rPr>
@@ -3254,21 +3160,12 @@
           <w:rFonts w:asciiTheme="minorHAnsi" w:hAnsiTheme="minorHAnsi" w:cstheme="minorHAnsi"/>
         </w:rPr>
       </w:pPr>
-      <w:proofErr w:type="spellStart"/>
-      <w:r>
-        <w:rPr>
-          <w:rFonts w:asciiTheme="minorHAnsi" w:hAnsiTheme="minorHAnsi" w:cstheme="minorHAnsi"/>
-        </w:rPr>
-        <w:t>Dnb</w:t>
-      </w:r>
-      <w:proofErr w:type="spellEnd"/>
-      <w:r>
-        <w:rPr>
-          <w:rFonts w:asciiTheme="minorHAnsi" w:hAnsiTheme="minorHAnsi" w:cstheme="minorHAnsi"/>
-        </w:rPr>
-        <w:t xml:space="preserve">. (2022). </w:t>
-      </w:r>
-      <w:proofErr w:type="spellStart"/>
+      <w:r>
+        <w:rPr>
+          <w:rFonts w:asciiTheme="minorHAnsi" w:hAnsiTheme="minorHAnsi" w:cstheme="minorHAnsi"/>
+        </w:rPr>
+        <w:t xml:space="preserve">Dnb. (2022). </w:t>
+      </w:r>
       <w:r>
         <w:rPr>
           <w:rFonts w:asciiTheme="minorHAnsi" w:hAnsiTheme="minorHAnsi" w:cstheme="minorHAnsi"/>
@@ -3277,7 +3174,6 @@
         </w:rPr>
         <w:t>EasyAntiCheat</w:t>
       </w:r>
-      <w:proofErr w:type="spellEnd"/>
       <w:r>
         <w:rPr>
           <w:rFonts w:asciiTheme="minorHAnsi" w:hAnsiTheme="minorHAnsi" w:cstheme="minorHAnsi"/>
@@ -3321,25 +3217,7 @@
           <w:i/>
           <w:iCs/>
         </w:rPr>
-        <w:t xml:space="preserve">Cookies, the GDPR, and the </w:t>
-      </w:r>
-      <w:proofErr w:type="spellStart"/>
-      <w:r>
-        <w:rPr>
-          <w:rFonts w:asciiTheme="minorHAnsi" w:hAnsiTheme="minorHAnsi" w:cstheme="minorHAnsi"/>
-          <w:i/>
-          <w:iCs/>
-        </w:rPr>
-        <w:t>ePrivacy</w:t>
-      </w:r>
-      <w:proofErr w:type="spellEnd"/>
-      <w:r>
-        <w:rPr>
-          <w:rFonts w:asciiTheme="minorHAnsi" w:hAnsiTheme="minorHAnsi" w:cstheme="minorHAnsi"/>
-          <w:i/>
-          <w:iCs/>
-        </w:rPr>
-        <w:t xml:space="preserve"> Directive</w:t>
+        <w:t>Cookies, the GDPR, and the ePrivacy Directive</w:t>
       </w:r>
       <w:r>
         <w:rPr>
@@ -3372,19 +3250,11 @@
           <w:rFonts w:asciiTheme="minorHAnsi" w:hAnsiTheme="minorHAnsi" w:cstheme="minorHAnsi"/>
         </w:rPr>
       </w:pPr>
-      <w:proofErr w:type="spellStart"/>
-      <w:r>
-        <w:rPr>
-          <w:rFonts w:asciiTheme="minorHAnsi" w:hAnsiTheme="minorHAnsi" w:cstheme="minorHAnsi"/>
-        </w:rPr>
-        <w:t>Greidanus</w:t>
-      </w:r>
-      <w:proofErr w:type="spellEnd"/>
-      <w:r>
-        <w:rPr>
-          <w:rFonts w:asciiTheme="minorHAnsi" w:hAnsiTheme="minorHAnsi" w:cstheme="minorHAnsi"/>
-        </w:rPr>
-        <w:t xml:space="preserve">, R. (2017). Client-side anti-cheat in online games: Legal implications from a privacy and data protection perspective. In </w:t>
+      <w:r>
+        <w:rPr>
+          <w:rFonts w:asciiTheme="minorHAnsi" w:hAnsiTheme="minorHAnsi" w:cstheme="minorHAnsi"/>
+        </w:rPr>
+        <w:t xml:space="preserve">Greidanus, R. (2017). Client-side anti-cheat in online games: Legal implications from a privacy and data protection perspective. In </w:t>
       </w:r>
       <w:r>
         <w:rPr>
@@ -3488,21 +3358,7 @@
         <w:rPr>
           <w:rFonts w:asciiTheme="minorHAnsi" w:hAnsiTheme="minorHAnsi" w:cstheme="minorHAnsi"/>
         </w:rPr>
-        <w:t xml:space="preserve">. Sportskeeda.com; </w:t>
-      </w:r>
-      <w:proofErr w:type="spellStart"/>
-      <w:r>
-        <w:rPr>
-          <w:rFonts w:asciiTheme="minorHAnsi" w:hAnsiTheme="minorHAnsi" w:cstheme="minorHAnsi"/>
-        </w:rPr>
-        <w:t>Sportskeeda</w:t>
-      </w:r>
-      <w:proofErr w:type="spellEnd"/>
-      <w:r>
-        <w:rPr>
-          <w:rFonts w:asciiTheme="minorHAnsi" w:hAnsiTheme="minorHAnsi" w:cstheme="minorHAnsi"/>
-        </w:rPr>
-        <w:t xml:space="preserve">. </w:t>
+        <w:t xml:space="preserve">. Sportskeeda.com; Sportskeeda. </w:t>
       </w:r>
       <w:hyperlink r:id="rId22" w:history="1">
         <w:r>
@@ -3541,25 +3397,7 @@
           <w:i/>
           <w:iCs/>
         </w:rPr>
-        <w:t xml:space="preserve">Gaming Company Fined $1M for Turning Customers </w:t>
-      </w:r>
-      <w:proofErr w:type="gramStart"/>
-      <w:r>
-        <w:rPr>
-          <w:rFonts w:asciiTheme="minorHAnsi" w:hAnsiTheme="minorHAnsi" w:cstheme="minorHAnsi"/>
-          <w:i/>
-          <w:iCs/>
-        </w:rPr>
-        <w:t>Into</w:t>
-      </w:r>
-      <w:proofErr w:type="gramEnd"/>
-      <w:r>
-        <w:rPr>
-          <w:rFonts w:asciiTheme="minorHAnsi" w:hAnsiTheme="minorHAnsi" w:cstheme="minorHAnsi"/>
-          <w:i/>
-          <w:iCs/>
-        </w:rPr>
-        <w:t xml:space="preserve"> Secret Bitcoin Army</w:t>
+        <w:t>Gaming Company Fined $1M for Turning Customers Into Secret Bitcoin Army</w:t>
       </w:r>
       <w:r>
         <w:rPr>
@@ -3592,19 +3430,11 @@
           <w:rFonts w:asciiTheme="minorHAnsi" w:hAnsiTheme="minorHAnsi" w:cstheme="minorHAnsi"/>
         </w:rPr>
       </w:pPr>
-      <w:proofErr w:type="spellStart"/>
-      <w:r>
-        <w:rPr>
-          <w:rFonts w:asciiTheme="minorHAnsi" w:hAnsiTheme="minorHAnsi" w:cstheme="minorHAnsi"/>
-        </w:rPr>
-        <w:t>mirageofpenguins</w:t>
-      </w:r>
-      <w:proofErr w:type="spellEnd"/>
-      <w:r>
-        <w:rPr>
-          <w:rFonts w:asciiTheme="minorHAnsi" w:hAnsiTheme="minorHAnsi" w:cstheme="minorHAnsi"/>
-        </w:rPr>
-        <w:t xml:space="preserve">. (2020, February 3). </w:t>
+      <w:r>
+        <w:rPr>
+          <w:rFonts w:asciiTheme="minorHAnsi" w:hAnsiTheme="minorHAnsi" w:cstheme="minorHAnsi"/>
+        </w:rPr>
+        <w:t xml:space="preserve">mirageofpenguins. (2020, February 3). </w:t>
       </w:r>
       <w:r>
         <w:rPr>
@@ -3645,71 +3475,25 @@
           <w:rFonts w:asciiTheme="minorHAnsi" w:hAnsiTheme="minorHAnsi" w:cstheme="minorHAnsi"/>
         </w:rPr>
       </w:pPr>
-      <w:proofErr w:type="spellStart"/>
-      <w:r>
-        <w:rPr>
-          <w:rFonts w:asciiTheme="minorHAnsi" w:hAnsiTheme="minorHAnsi" w:cstheme="minorHAnsi"/>
-        </w:rPr>
-        <w:t>Owler</w:t>
-      </w:r>
-      <w:proofErr w:type="spellEnd"/>
-      <w:r>
-        <w:rPr>
-          <w:rFonts w:asciiTheme="minorHAnsi" w:hAnsiTheme="minorHAnsi" w:cstheme="minorHAnsi"/>
-        </w:rPr>
-        <w:t xml:space="preserve">. (2022a). </w:t>
-      </w:r>
-      <w:proofErr w:type="spellStart"/>
+      <w:r>
+        <w:rPr>
+          <w:rFonts w:asciiTheme="minorHAnsi" w:hAnsiTheme="minorHAnsi" w:cstheme="minorHAnsi"/>
+        </w:rPr>
+        <w:t xml:space="preserve">Owler. (2022a). </w:t>
+      </w:r>
       <w:r>
         <w:rPr>
           <w:rFonts w:asciiTheme="minorHAnsi" w:hAnsiTheme="minorHAnsi" w:cstheme="minorHAnsi"/>
           <w:i/>
           <w:iCs/>
         </w:rPr>
-        <w:t>BattlEye</w:t>
-      </w:r>
-      <w:proofErr w:type="spellEnd"/>
-      <w:r>
-        <w:rPr>
-          <w:rFonts w:asciiTheme="minorHAnsi" w:hAnsiTheme="minorHAnsi" w:cstheme="minorHAnsi"/>
-          <w:i/>
-          <w:iCs/>
-        </w:rPr>
-        <w:t xml:space="preserve"> top competitors or alternatives</w:t>
-      </w:r>
-      <w:r>
-        <w:rPr>
-          <w:rFonts w:asciiTheme="minorHAnsi" w:hAnsiTheme="minorHAnsi" w:cstheme="minorHAnsi"/>
-        </w:rPr>
-        <w:t xml:space="preserve">. </w:t>
-      </w:r>
-      <w:proofErr w:type="spellStart"/>
-      <w:r>
-        <w:rPr>
-          <w:rFonts w:asciiTheme="minorHAnsi" w:hAnsiTheme="minorHAnsi" w:cstheme="minorHAnsi"/>
-        </w:rPr>
-        <w:t>Owler</w:t>
-      </w:r>
-      <w:proofErr w:type="spellEnd"/>
-      <w:r>
-        <w:rPr>
-          <w:rFonts w:asciiTheme="minorHAnsi" w:hAnsiTheme="minorHAnsi" w:cstheme="minorHAnsi"/>
-        </w:rPr>
-        <w:t xml:space="preserve">; </w:t>
-      </w:r>
-      <w:proofErr w:type="spellStart"/>
-      <w:r>
-        <w:rPr>
-          <w:rFonts w:asciiTheme="minorHAnsi" w:hAnsiTheme="minorHAnsi" w:cstheme="minorHAnsi"/>
-        </w:rPr>
-        <w:t>Owler</w:t>
-      </w:r>
-      <w:proofErr w:type="spellEnd"/>
-      <w:r>
-        <w:rPr>
-          <w:rFonts w:asciiTheme="minorHAnsi" w:hAnsiTheme="minorHAnsi" w:cstheme="minorHAnsi"/>
-        </w:rPr>
-        <w:t xml:space="preserve"> Inc. </w:t>
+        <w:t>BattlEye top competitors or alternatives</w:t>
+      </w:r>
+      <w:r>
+        <w:rPr>
+          <w:rFonts w:asciiTheme="minorHAnsi" w:hAnsiTheme="minorHAnsi" w:cstheme="minorHAnsi"/>
+        </w:rPr>
+        <w:t xml:space="preserve">. Owler; Owler Inc. </w:t>
       </w:r>
       <w:hyperlink r:id="rId25" w:history="1">
         <w:r>
@@ -3736,19 +3520,11 @@
           <w:rFonts w:asciiTheme="minorHAnsi" w:hAnsiTheme="minorHAnsi" w:cstheme="minorHAnsi"/>
         </w:rPr>
       </w:pPr>
-      <w:proofErr w:type="spellStart"/>
-      <w:r>
-        <w:rPr>
-          <w:rFonts w:asciiTheme="minorHAnsi" w:hAnsiTheme="minorHAnsi" w:cstheme="minorHAnsi"/>
-        </w:rPr>
-        <w:t>Owler</w:t>
-      </w:r>
-      <w:proofErr w:type="spellEnd"/>
-      <w:r>
-        <w:rPr>
-          <w:rFonts w:asciiTheme="minorHAnsi" w:hAnsiTheme="minorHAnsi" w:cstheme="minorHAnsi"/>
-        </w:rPr>
-        <w:t xml:space="preserve">. (2022b). </w:t>
+      <w:r>
+        <w:rPr>
+          <w:rFonts w:asciiTheme="minorHAnsi" w:hAnsiTheme="minorHAnsi" w:cstheme="minorHAnsi"/>
+        </w:rPr>
+        <w:t xml:space="preserve">Owler. (2022b). </w:t>
       </w:r>
       <w:r>
         <w:rPr>
@@ -3762,35 +3538,7 @@
         <w:rPr>
           <w:rFonts w:asciiTheme="minorHAnsi" w:hAnsiTheme="minorHAnsi" w:cstheme="minorHAnsi"/>
         </w:rPr>
-        <w:t xml:space="preserve">. </w:t>
-      </w:r>
-      <w:proofErr w:type="spellStart"/>
-      <w:r>
-        <w:rPr>
-          <w:rFonts w:asciiTheme="minorHAnsi" w:hAnsiTheme="minorHAnsi" w:cstheme="minorHAnsi"/>
-        </w:rPr>
-        <w:t>Owler</w:t>
-      </w:r>
-      <w:proofErr w:type="spellEnd"/>
-      <w:r>
-        <w:rPr>
-          <w:rFonts w:asciiTheme="minorHAnsi" w:hAnsiTheme="minorHAnsi" w:cstheme="minorHAnsi"/>
-        </w:rPr>
-        <w:t xml:space="preserve">; </w:t>
-      </w:r>
-      <w:proofErr w:type="spellStart"/>
-      <w:r>
-        <w:rPr>
-          <w:rFonts w:asciiTheme="minorHAnsi" w:hAnsiTheme="minorHAnsi" w:cstheme="minorHAnsi"/>
-        </w:rPr>
-        <w:t>Owler</w:t>
-      </w:r>
-      <w:proofErr w:type="spellEnd"/>
-      <w:r>
-        <w:rPr>
-          <w:rFonts w:asciiTheme="minorHAnsi" w:hAnsiTheme="minorHAnsi" w:cstheme="minorHAnsi"/>
-        </w:rPr>
-        <w:t xml:space="preserve"> Inc. </w:t>
+        <w:t xml:space="preserve">. Owler; Owler Inc. </w:t>
       </w:r>
       <w:hyperlink r:id="rId26" w:history="1">
         <w:r>
@@ -3817,19 +3565,11 @@
           <w:rFonts w:asciiTheme="minorHAnsi" w:hAnsiTheme="minorHAnsi" w:cstheme="minorHAnsi"/>
         </w:rPr>
       </w:pPr>
-      <w:proofErr w:type="spellStart"/>
-      <w:r>
-        <w:rPr>
-          <w:rFonts w:asciiTheme="minorHAnsi" w:hAnsiTheme="minorHAnsi" w:cstheme="minorHAnsi"/>
-        </w:rPr>
-        <w:t>Riotgames</w:t>
-      </w:r>
-      <w:proofErr w:type="spellEnd"/>
-      <w:r>
-        <w:rPr>
-          <w:rFonts w:asciiTheme="minorHAnsi" w:hAnsiTheme="minorHAnsi" w:cstheme="minorHAnsi"/>
-        </w:rPr>
-        <w:t xml:space="preserve">. (2020). </w:t>
+      <w:r>
+        <w:rPr>
+          <w:rFonts w:asciiTheme="minorHAnsi" w:hAnsiTheme="minorHAnsi" w:cstheme="minorHAnsi"/>
+        </w:rPr>
+        <w:t xml:space="preserve">Riotgames. (2020). </w:t>
       </w:r>
       <w:r>
         <w:rPr>
@@ -3888,21 +3628,7 @@
         <w:rPr>
           <w:rFonts w:asciiTheme="minorHAnsi" w:hAnsiTheme="minorHAnsi" w:cstheme="minorHAnsi"/>
         </w:rPr>
-        <w:t xml:space="preserve">. </w:t>
-      </w:r>
-      <w:proofErr w:type="spellStart"/>
-      <w:r>
-        <w:rPr>
-          <w:rFonts w:asciiTheme="minorHAnsi" w:hAnsiTheme="minorHAnsi" w:cstheme="minorHAnsi"/>
-        </w:rPr>
-        <w:t>Pcgamer</w:t>
-      </w:r>
-      <w:proofErr w:type="spellEnd"/>
-      <w:r>
-        <w:rPr>
-          <w:rFonts w:asciiTheme="minorHAnsi" w:hAnsiTheme="minorHAnsi" w:cstheme="minorHAnsi"/>
-        </w:rPr>
-        <w:t xml:space="preserve">; PC Gamer. </w:t>
+        <w:t xml:space="preserve">. Pcgamer; PC Gamer. </w:t>
       </w:r>
       <w:hyperlink r:id="rId28" w:history="1">
         <w:r>
@@ -4064,19 +3790,11 @@
           <w:rFonts w:asciiTheme="minorHAnsi" w:hAnsiTheme="minorHAnsi" w:cstheme="minorHAnsi"/>
         </w:rPr>
       </w:pPr>
-      <w:proofErr w:type="spellStart"/>
-      <w:r>
-        <w:rPr>
-          <w:rFonts w:asciiTheme="minorHAnsi" w:hAnsiTheme="minorHAnsi" w:cstheme="minorHAnsi"/>
-        </w:rPr>
-        <w:t>Whitwam</w:t>
-      </w:r>
-      <w:proofErr w:type="spellEnd"/>
-      <w:r>
-        <w:rPr>
-          <w:rFonts w:asciiTheme="minorHAnsi" w:hAnsiTheme="minorHAnsi" w:cstheme="minorHAnsi"/>
-        </w:rPr>
-        <w:t xml:space="preserve">, R. (2021, July 30). </w:t>
+      <w:r>
+        <w:rPr>
+          <w:rFonts w:asciiTheme="minorHAnsi" w:hAnsiTheme="minorHAnsi" w:cstheme="minorHAnsi"/>
+        </w:rPr>
+        <w:t xml:space="preserve">Whitwam, R. (2021, July 30). </w:t>
       </w:r>
       <w:r>
         <w:rPr>
@@ -4084,37 +3802,13 @@
           <w:i/>
           <w:iCs/>
         </w:rPr>
-        <w:t xml:space="preserve">Buyer Beware: Crypto Mining GPUs Lose 10 Percent Performance Every Year - </w:t>
-      </w:r>
-      <w:proofErr w:type="spellStart"/>
-      <w:r>
-        <w:rPr>
-          <w:rFonts w:asciiTheme="minorHAnsi" w:hAnsiTheme="minorHAnsi" w:cstheme="minorHAnsi"/>
-          <w:i/>
-          <w:iCs/>
-        </w:rPr>
-        <w:t>ExtremeTech</w:t>
-      </w:r>
-      <w:proofErr w:type="spellEnd"/>
-      <w:r>
-        <w:rPr>
-          <w:rFonts w:asciiTheme="minorHAnsi" w:hAnsiTheme="minorHAnsi" w:cstheme="minorHAnsi"/>
-        </w:rPr>
-        <w:t xml:space="preserve">. </w:t>
-      </w:r>
-      <w:proofErr w:type="spellStart"/>
-      <w:r>
-        <w:rPr>
-          <w:rFonts w:asciiTheme="minorHAnsi" w:hAnsiTheme="minorHAnsi" w:cstheme="minorHAnsi"/>
-        </w:rPr>
-        <w:t>ExtremeTech</w:t>
-      </w:r>
-      <w:proofErr w:type="spellEnd"/>
-      <w:r>
-        <w:rPr>
-          <w:rFonts w:asciiTheme="minorHAnsi" w:hAnsiTheme="minorHAnsi" w:cstheme="minorHAnsi"/>
-        </w:rPr>
-        <w:t xml:space="preserve">. </w:t>
+        <w:t>Buyer Beware: Crypto Mining GPUs Lose 10 Percent Performance Every Year - ExtremeTech</w:t>
+      </w:r>
+      <w:r>
+        <w:rPr>
+          <w:rFonts w:asciiTheme="minorHAnsi" w:hAnsiTheme="minorHAnsi" w:cstheme="minorHAnsi"/>
+        </w:rPr>
+        <w:t xml:space="preserve">. ExtremeTech. </w:t>
       </w:r>
       <w:hyperlink r:id="rId32" w:history="1">
         <w:r>
@@ -4249,21 +3943,7 @@
         <w:rPr>
           <w:rFonts w:asciiTheme="minorHAnsi" w:hAnsiTheme="minorHAnsi" w:cstheme="minorHAnsi"/>
         </w:rPr>
-        <w:t xml:space="preserve">. Game Rant; </w:t>
-      </w:r>
-      <w:proofErr w:type="spellStart"/>
-      <w:r>
-        <w:rPr>
-          <w:rFonts w:asciiTheme="minorHAnsi" w:hAnsiTheme="minorHAnsi" w:cstheme="minorHAnsi"/>
-        </w:rPr>
-        <w:t>GameRant</w:t>
-      </w:r>
-      <w:proofErr w:type="spellEnd"/>
-      <w:r>
-        <w:rPr>
-          <w:rFonts w:asciiTheme="minorHAnsi" w:hAnsiTheme="minorHAnsi" w:cstheme="minorHAnsi"/>
-        </w:rPr>
-        <w:t xml:space="preserve">. </w:t>
+        <w:t xml:space="preserve">. Game Rant; GameRant. </w:t>
       </w:r>
       <w:hyperlink r:id="rId35" w:history="1">
         <w:r>
@@ -5552,6 +5232,7 @@
     <w:rsid w:val="002515BF"/>
     <w:rsid w:val="006B553E"/>
     <w:rsid w:val="006E3913"/>
+    <w:rsid w:val="00AF6D3E"/>
     <w:rsid w:val="00E735AC"/>
     <w:rsid w:val="00ED238A"/>
   </w:rsids>
@@ -6348,6 +6029,12 @@
 </file>
 
 <file path=customXml/item3.xml><?xml version="1.0" encoding="utf-8"?>
+<p:properties xmlns:p="http://schemas.microsoft.com/office/2006/metadata/properties" xmlns:xsi="http://www.w3.org/2001/XMLSchema-instance" xmlns:pc="http://schemas.microsoft.com/office/infopath/2007/PartnerControls">
+  <documentManagement/>
+</p:properties>
+</file>
+
+<file path=customXml/item4.xml><?xml version="1.0" encoding="utf-8"?>
 <ct:contentTypeSchema xmlns:ct="http://schemas.microsoft.com/office/2006/metadata/contentType" xmlns:ma="http://schemas.microsoft.com/office/2006/metadata/properties/metaAttributes" ct:_="" ma:_="" ma:contentTypeName="Document" ma:contentTypeID="0x010100D1294647BD5CF347BE725ABF31BA7262" ma:contentTypeVersion="13" ma:contentTypeDescription="Create a new document." ma:contentTypeScope="" ma:versionID="2c86b9cad28f833e8259b80a814c46bc">
   <xsd:schema xmlns:xsd="http://www.w3.org/2001/XMLSchema" xmlns:xs="http://www.w3.org/2001/XMLSchema" xmlns:p="http://schemas.microsoft.com/office/2006/metadata/properties" xmlns:ns3="e3e6d2c6-5412-4291-8898-9874c485f7bc" xmlns:ns4="0c3fecdc-38d6-4350-b99d-7fd0b6276879" targetNamespace="http://schemas.microsoft.com/office/2006/metadata/properties" ma:root="true" ma:fieldsID="6407ddc25bcb627f83089e584cbacb34" ns3:_="" ns4:_="">
     <xsd:import namespace="e3e6d2c6-5412-4291-8898-9874c485f7bc"/>
@@ -6570,12 +6257,6 @@
 </ct:contentTypeSchema>
 </file>
 
-<file path=customXml/item4.xml><?xml version="1.0" encoding="utf-8"?>
-<p:properties xmlns:p="http://schemas.microsoft.com/office/2006/metadata/properties" xmlns:xsi="http://www.w3.org/2001/XMLSchema-instance" xmlns:pc="http://schemas.microsoft.com/office/infopath/2007/PartnerControls">
-  <documentManagement/>
-</p:properties>
-</file>
-
 <file path=customXml/itemProps1.xml><?xml version="1.0" encoding="utf-8"?>
 <ds:datastoreItem xmlns:ds="http://schemas.openxmlformats.org/officeDocument/2006/customXml" ds:itemID="{55AF091B-3C7A-41E3-B477-F2FDAA23CFDA}">
   <ds:schemaRefs>
@@ -6593,6 +6274,15 @@
 </file>
 
 <file path=customXml/itemProps3.xml><?xml version="1.0" encoding="utf-8"?>
+<ds:datastoreItem xmlns:ds="http://schemas.openxmlformats.org/officeDocument/2006/customXml" ds:itemID="{7A736AB9-7D0B-40F5-9FE3-886394E4E21C}">
+  <ds:schemaRefs>
+    <ds:schemaRef ds:uri="http://schemas.microsoft.com/office/2006/metadata/properties"/>
+    <ds:schemaRef ds:uri="http://schemas.microsoft.com/office/infopath/2007/PartnerControls"/>
+  </ds:schemaRefs>
+</ds:datastoreItem>
+</file>
+
+<file path=customXml/itemProps4.xml><?xml version="1.0" encoding="utf-8"?>
 <ds:datastoreItem xmlns:ds="http://schemas.openxmlformats.org/officeDocument/2006/customXml" ds:itemID="{94523028-397A-4C82-B4AB-9275943CF4C1}">
   <ds:schemaRefs>
     <ds:schemaRef ds:uri="http://schemas.microsoft.com/office/2006/metadata/contentType"/>
@@ -6609,13 +6299,4 @@
     <ds:schemaRef ds:uri="http://schemas.microsoft.com/internal/obd"/>
   </ds:schemaRefs>
 </ds:datastoreItem>
-</file>
-
-<file path=customXml/itemProps4.xml><?xml version="1.0" encoding="utf-8"?>
-<ds:datastoreItem xmlns:ds="http://schemas.openxmlformats.org/officeDocument/2006/customXml" ds:itemID="{7A736AB9-7D0B-40F5-9FE3-886394E4E21C}">
-  <ds:schemaRefs>
-    <ds:schemaRef ds:uri="http://schemas.microsoft.com/office/2006/metadata/properties"/>
-    <ds:schemaRef ds:uri="http://schemas.microsoft.com/office/infopath/2007/PartnerControls"/>
-  </ds:schemaRefs>
-</ds:datastoreItem>
 </file>
</xml_diff>